<commit_message>
Redaccion de toma de requerimientos. Estructuracion de informe
</commit_message>
<xml_diff>
--- a/documentos/SKYRANGER_ProyectoFinal.docx
+++ b/documentos/SKYRANGER_ProyectoFinal.docx
@@ -297,28 +297,14 @@
           <w:rFonts w:ascii="Nunito Sans" w:hAnsi="Nunito Sans"/>
           <w:sz w:val="24"/>
         </w:rPr>
-        <w:t>Ing. Jorge</w:t>
-      </w:r>
-      <w:r>
-        <w:rPr>
-          <w:rFonts w:ascii="Nunito Sans" w:hAnsi="Nunito Sans"/>
-          <w:sz w:val="24"/>
-        </w:rPr>
-        <w:t xml:space="preserve"> Giovanni</w:t>
-      </w:r>
-      <w:r>
-        <w:rPr>
-          <w:rFonts w:ascii="Nunito Sans" w:hAnsi="Nunito Sans"/>
-          <w:sz w:val="24"/>
-        </w:rPr>
-        <w:t xml:space="preserve"> López</w:t>
-      </w:r>
-      <w:r>
-        <w:rPr>
-          <w:rFonts w:ascii="Nunito Sans" w:hAnsi="Nunito Sans"/>
-          <w:sz w:val="24"/>
-        </w:rPr>
-        <w:t xml:space="preserve"> Pérez</w:t>
+        <w:t xml:space="preserve">Ing. </w:t>
+      </w:r>
+      <w:r>
+        <w:rPr>
+          <w:rFonts w:ascii="Nunito Sans" w:hAnsi="Nunito Sans"/>
+          <w:sz w:val="24"/>
+        </w:rPr>
+        <w:t>Erick Pérez</w:t>
       </w:r>
     </w:p>
     <w:p>
@@ -339,6 +325,14 @@
         </w:rPr>
         <w:t>Análisis de Sistemas</w:t>
       </w:r>
+      <w:r>
+        <w:rPr>
+          <w:rFonts w:ascii="Nunito Sans" w:hAnsi="Nunito Sans"/>
+          <w:b/>
+          <w:sz w:val="24"/>
+        </w:rPr>
+        <w:t xml:space="preserve"> II</w:t>
+      </w:r>
     </w:p>
     <w:p>
       <w:pPr>
@@ -464,6 +458,16 @@
     </w:p>
     <w:p>
       <w:pPr>
+        <w:spacing w:after="0" w:line="360" w:lineRule="auto"/>
+        <w:jc w:val="center"/>
+        <w:rPr>
+          <w:rFonts w:ascii="Nunito Sans" w:hAnsi="Nunito Sans"/>
+          <w:sz w:val="24"/>
+        </w:rPr>
+      </w:pPr>
+    </w:p>
+    <w:p>
+      <w:pPr>
         <w:spacing w:after="0" w:line="480" w:lineRule="auto"/>
         <w:rPr>
           <w:rFonts w:ascii="Nunito Sans" w:hAnsi="Nunito Sans"/>
@@ -589,19 +593,6 @@
           <w:sz w:val="24"/>
         </w:rPr>
         <w:tab/>
-      </w:r>
-      <w:r>
-        <w:rPr>
-          <w:rFonts w:ascii="Nunito Sans" w:hAnsi="Nunito Sans"/>
-          <w:sz w:val="24"/>
-        </w:rPr>
-        <w:tab/>
-      </w:r>
-      <w:r>
-        <w:rPr>
-          <w:rFonts w:ascii="Nunito Sans" w:hAnsi="Nunito Sans"/>
-          <w:sz w:val="24"/>
-        </w:rPr>
         <w:t>2890-15-01486</w:t>
       </w:r>
     </w:p>
@@ -735,6 +726,69 @@
         <w:tab/>
         <w:t>2890-15-22810</w:t>
       </w:r>
+    </w:p>
+    <w:p>
+      <w:pPr>
+        <w:spacing w:after="0" w:line="360" w:lineRule="auto"/>
+        <w:jc w:val="both"/>
+        <w:rPr>
+          <w:rFonts w:ascii="Nunito Sans" w:hAnsi="Nunito Sans"/>
+          <w:sz w:val="24"/>
+        </w:rPr>
+      </w:pPr>
+      <w:r>
+        <w:rPr>
+          <w:rFonts w:ascii="Nunito Sans" w:hAnsi="Nunito Sans"/>
+          <w:sz w:val="24"/>
+        </w:rPr>
+        <w:t>Rogelio Antonio García Campos</w:t>
+      </w:r>
+      <w:r>
+        <w:rPr>
+          <w:rFonts w:ascii="Nunito Sans" w:hAnsi="Nunito Sans"/>
+          <w:sz w:val="24"/>
+        </w:rPr>
+        <w:t>.</w:t>
+      </w:r>
+      <w:r>
+        <w:rPr>
+          <w:rFonts w:ascii="Nunito Sans" w:hAnsi="Nunito Sans"/>
+          <w:sz w:val="24"/>
+        </w:rPr>
+        <w:tab/>
+      </w:r>
+      <w:r>
+        <w:rPr>
+          <w:rFonts w:ascii="Nunito Sans" w:hAnsi="Nunito Sans"/>
+          <w:sz w:val="24"/>
+        </w:rPr>
+        <w:tab/>
+      </w:r>
+      <w:r>
+        <w:rPr>
+          <w:rFonts w:ascii="Nunito Sans" w:hAnsi="Nunito Sans"/>
+          <w:sz w:val="24"/>
+        </w:rPr>
+        <w:tab/>
+      </w:r>
+      <w:r>
+        <w:rPr>
+          <w:rFonts w:ascii="Nunito Sans" w:hAnsi="Nunito Sans"/>
+          <w:sz w:val="24"/>
+        </w:rPr>
+        <w:tab/>
+        <w:t>2890-15-18457</w:t>
+      </w:r>
+    </w:p>
+    <w:p>
+      <w:pPr>
+        <w:spacing w:after="0" w:line="360" w:lineRule="auto"/>
+        <w:jc w:val="both"/>
+        <w:rPr>
+          <w:rFonts w:ascii="Nunito Sans" w:hAnsi="Nunito Sans"/>
+          <w:sz w:val="24"/>
+        </w:rPr>
+      </w:pPr>
     </w:p>
     <w:p>
       <w:pPr>
@@ -757,49 +811,6 @@
           <w:docGrid w:linePitch="360"/>
         </w:sectPr>
       </w:pPr>
-      <w:r>
-        <w:rPr>
-          <w:rFonts w:ascii="Nunito Sans" w:hAnsi="Nunito Sans"/>
-          <w:sz w:val="24"/>
-        </w:rPr>
-        <w:t>Rogelio Antonio García Campos</w:t>
-      </w:r>
-      <w:r>
-        <w:rPr>
-          <w:rFonts w:ascii="Nunito Sans" w:hAnsi="Nunito Sans"/>
-          <w:sz w:val="24"/>
-        </w:rPr>
-        <w:t>.</w:t>
-      </w:r>
-      <w:r>
-        <w:rPr>
-          <w:rFonts w:ascii="Nunito Sans" w:hAnsi="Nunito Sans"/>
-          <w:sz w:val="24"/>
-        </w:rPr>
-        <w:tab/>
-      </w:r>
-      <w:r>
-        <w:rPr>
-          <w:rFonts w:ascii="Nunito Sans" w:hAnsi="Nunito Sans"/>
-          <w:sz w:val="24"/>
-        </w:rPr>
-        <w:tab/>
-      </w:r>
-      <w:r>
-        <w:rPr>
-          <w:rFonts w:ascii="Nunito Sans" w:hAnsi="Nunito Sans"/>
-          <w:sz w:val="24"/>
-        </w:rPr>
-        <w:tab/>
-      </w:r>
-      <w:r>
-        <w:rPr>
-          <w:rFonts w:ascii="Nunito Sans" w:hAnsi="Nunito Sans"/>
-          <w:sz w:val="24"/>
-        </w:rPr>
-        <w:tab/>
-        <w:t>2890-15-18457</w:t>
-      </w:r>
     </w:p>
     <w:p>
       <w:pPr>
@@ -4578,6 +4589,7 @@
       </w:pPr>
       <w:bookmarkStart w:id="5" w:name="_Toc515736613"/>
       <w:r>
+        <w:lastRenderedPageBreak/>
         <w:t>ESTUDIO DE FACTIBILIDAD</w:t>
       </w:r>
       <w:bookmarkEnd w:id="5"/>
@@ -4733,16 +4745,7 @@
           <w:sz w:val="24"/>
           <w:szCs w:val="24"/>
         </w:rPr>
-        <w:t xml:space="preserve"> GPS de tal forma que ellos sepan con </w:t>
-      </w:r>
-      <w:r>
-        <w:rPr>
-          <w:rFonts w:ascii="Nunito Sans" w:hAnsi="Nunito Sans"/>
-          <w:sz w:val="24"/>
-          <w:szCs w:val="24"/>
-        </w:rPr>
-        <w:lastRenderedPageBreak/>
-        <w:t xml:space="preserve">exactitud y certeza quien de sus clientes tiene actualmente instalado ese dispositivo. O si el dispositivo se encuentra en reparación o deshabilitado. </w:t>
+        <w:t xml:space="preserve"> GPS de tal forma que ellos sepan con exactitud y certeza quien de sus clientes tiene actualmente instalado ese dispositivo. O si el dispositivo se encuentra en reparación o deshabilitado. </w:t>
       </w:r>
     </w:p>
     <w:p>
@@ -4761,6 +4764,7 @@
           <w:sz w:val="24"/>
           <w:szCs w:val="24"/>
         </w:rPr>
+        <w:lastRenderedPageBreak/>
         <w:tab/>
         <w:t>Un estudio preliminar que se realizó se llegó a la conclusión de que la empresa SKY RANGERS necesita con urgencia un sistema de control para el servicio de GPS que presta a sus clientes, ya que tiene perdida de información sobre el servicio de GPS que proporciona a los medios de transporte, la cual le ha traído mucha</w:t>
       </w:r>
@@ -4976,6 +4980,7 @@
       </w:pPr>
       <w:bookmarkStart w:id="9" w:name="_Toc515736617"/>
       <w:r>
+        <w:lastRenderedPageBreak/>
         <w:t>Hardware</w:t>
       </w:r>
       <w:bookmarkEnd w:id="9"/>
@@ -5841,7 +5846,17 @@
           <w:sz w:val="24"/>
           <w:szCs w:val="24"/>
         </w:rPr>
-        <w:t>a factibilidad Operativa se recolecto información a todos los empleados que harán uso del sistema propuesto, se puso en marcha la técnica de entrevista a cada empleado que manejara el sistema, la entrevista hace énfasis en el uso de una computadora,</w:t>
+        <w:t>a factibilidad Operativa se recolecto informació</w:t>
+      </w:r>
+      <w:bookmarkStart w:id="12" w:name="_GoBack"/>
+      <w:bookmarkEnd w:id="12"/>
+      <w:r>
+        <w:rPr>
+          <w:rFonts w:ascii="Nunito Sans" w:hAnsi="Nunito Sans"/>
+          <w:sz w:val="24"/>
+          <w:szCs w:val="24"/>
+        </w:rPr>
+        <w:t>n a todos los empleados que harán uso del sistema propuesto, se puso en marcha la técnica de entrevista a cada empleado que manejara el sistema, la entrevista hace énfasis en el uso de una computadora,</w:t>
       </w:r>
       <w:r>
         <w:rPr>
@@ -6040,11 +6055,11 @@
       <w:pPr>
         <w:pStyle w:val="Ttulo2"/>
       </w:pPr>
-      <w:bookmarkStart w:id="12" w:name="_Toc515736620"/>
+      <w:bookmarkStart w:id="13" w:name="_Toc515736620"/>
       <w:r>
         <w:t>Factibilidad Legal</w:t>
       </w:r>
-      <w:bookmarkEnd w:id="12"/>
+      <w:bookmarkEnd w:id="13"/>
     </w:p>
     <w:p>
       <w:pPr>
@@ -6206,7 +6221,7 @@
           <w:szCs w:val="24"/>
         </w:rPr>
       </w:pPr>
-      <w:bookmarkStart w:id="13" w:name="_Toc515736621"/>
+      <w:bookmarkStart w:id="14" w:name="_Toc515736621"/>
     </w:p>
     <w:p>
       <w:pPr>
@@ -6215,7 +6230,7 @@
       <w:r>
         <w:t>Factibilidad Económica</w:t>
       </w:r>
-      <w:bookmarkEnd w:id="13"/>
+      <w:bookmarkEnd w:id="14"/>
     </w:p>
     <w:p>
       <w:pPr>
@@ -6239,14 +6254,14 @@
           <w:szCs w:val="24"/>
         </w:rPr>
       </w:pPr>
-      <w:bookmarkStart w:id="14" w:name="_Toc515736622"/>
+      <w:bookmarkStart w:id="15" w:name="_Toc515736622"/>
       <w:r>
         <w:rPr>
           <w:rStyle w:val="Ttulo3Car"/>
         </w:rPr>
         <w:t>Propuesta 1:</w:t>
       </w:r>
-      <w:bookmarkEnd w:id="14"/>
+      <w:bookmarkEnd w:id="15"/>
       <w:r>
         <w:rPr>
           <w:rFonts w:ascii="Nunito Sans" w:hAnsi="Nunito Sans"/>
@@ -7213,14 +7228,14 @@
           <w:sz w:val="24"/>
         </w:rPr>
       </w:pPr>
-      <w:bookmarkStart w:id="15" w:name="_Toc515736623"/>
+      <w:bookmarkStart w:id="16" w:name="_Toc515736623"/>
       <w:r>
         <w:rPr>
           <w:rStyle w:val="Ttulo3Car"/>
         </w:rPr>
         <w:t>Propuesta 2:</w:t>
       </w:r>
-      <w:bookmarkEnd w:id="15"/>
+      <w:bookmarkEnd w:id="16"/>
       <w:r>
         <w:rPr>
           <w:rFonts w:ascii="Nunito Sans" w:hAnsi="Nunito Sans"/>
@@ -7255,7 +7270,7 @@
         <w:tblLook w:val="04A0" w:firstRow="1" w:lastRow="0" w:firstColumn="1" w:lastColumn="0" w:noHBand="0" w:noVBand="1"/>
       </w:tblPr>
       <w:tblGrid>
-        <w:gridCol w:w="2233"/>
+        <w:gridCol w:w="1974"/>
         <w:gridCol w:w="2079"/>
         <w:gridCol w:w="2079"/>
         <w:gridCol w:w="2079"/>
@@ -8039,14 +8054,14 @@
           <w:sz w:val="24"/>
         </w:rPr>
       </w:pPr>
-      <w:bookmarkStart w:id="16" w:name="_Toc515736624"/>
+      <w:bookmarkStart w:id="17" w:name="_Toc515736624"/>
       <w:r>
         <w:rPr>
           <w:rStyle w:val="Ttulo3Car"/>
         </w:rPr>
         <w:t>Propuesta 3:</w:t>
       </w:r>
-      <w:bookmarkEnd w:id="16"/>
+      <w:bookmarkEnd w:id="17"/>
       <w:r>
         <w:rPr>
           <w:rFonts w:ascii="Nunito Sans" w:hAnsi="Nunito Sans"/>
@@ -8400,11 +8415,11 @@
       <w:pPr>
         <w:pStyle w:val="Ttulo2"/>
       </w:pPr>
-      <w:bookmarkStart w:id="17" w:name="_Toc515736625"/>
+      <w:bookmarkStart w:id="18" w:name="_Toc515736625"/>
       <w:r>
         <w:t>Conclusión</w:t>
       </w:r>
-      <w:bookmarkEnd w:id="17"/>
+      <w:bookmarkEnd w:id="18"/>
     </w:p>
     <w:p/>
     <w:p>
@@ -8445,23 +8460,23 @@
       <w:pPr>
         <w:pStyle w:val="Ttulo1"/>
       </w:pPr>
-      <w:bookmarkStart w:id="18" w:name="_Toc515736626"/>
+      <w:bookmarkStart w:id="19" w:name="_Toc515736626"/>
       <w:r>
         <w:lastRenderedPageBreak/>
         <w:t>Métodos para recolección de Requerimientos</w:t>
       </w:r>
-      <w:bookmarkEnd w:id="18"/>
+      <w:bookmarkEnd w:id="19"/>
     </w:p>
     <w:p/>
     <w:p>
       <w:pPr>
         <w:pStyle w:val="Ttulo2"/>
       </w:pPr>
-      <w:bookmarkStart w:id="19" w:name="_Toc515736627"/>
+      <w:bookmarkStart w:id="20" w:name="_Toc515736627"/>
       <w:r>
         <w:t>Entrevista</w:t>
       </w:r>
-      <w:bookmarkEnd w:id="19"/>
+      <w:bookmarkEnd w:id="20"/>
     </w:p>
     <w:p/>
     <w:p>
@@ -9134,11 +9149,11 @@
       <w:pPr>
         <w:pStyle w:val="Ttulo2"/>
       </w:pPr>
-      <w:bookmarkStart w:id="20" w:name="_Toc515736628"/>
+      <w:bookmarkStart w:id="21" w:name="_Toc515736628"/>
       <w:r>
         <w:t>Conclusión basada en la entrevista</w:t>
       </w:r>
-      <w:bookmarkEnd w:id="20"/>
+      <w:bookmarkEnd w:id="21"/>
     </w:p>
     <w:p/>
     <w:p>
@@ -9293,7 +9308,6 @@
           <w:sz w:val="24"/>
           <w:szCs w:val="24"/>
         </w:rPr>
-        <w:lastRenderedPageBreak/>
         <w:t>La empresa man</w:t>
       </w:r>
       <w:r>
@@ -9638,6 +9652,7 @@
           <w:sz w:val="24"/>
           <w:szCs w:val="24"/>
         </w:rPr>
+        <w:lastRenderedPageBreak/>
         <w:t>La información que la empresa requiere de un SIM es la siguiente:</w:t>
       </w:r>
     </w:p>
@@ -9908,7 +9923,6 @@
           <w:sz w:val="24"/>
           <w:szCs w:val="24"/>
         </w:rPr>
-        <w:lastRenderedPageBreak/>
         <w:t>La secretaria estará al pendiente de proveer la información requerida.</w:t>
       </w:r>
     </w:p>
@@ -10123,7 +10137,7 @@
       <w:pPr>
         <w:pStyle w:val="Ttulo2"/>
       </w:pPr>
-      <w:bookmarkStart w:id="21" w:name="_Toc515736629"/>
+      <w:bookmarkStart w:id="22" w:name="_Toc515736629"/>
     </w:p>
     <w:p>
       <w:pPr>
@@ -10136,10 +10150,9 @@
         <w:pStyle w:val="Ttulo2"/>
       </w:pPr>
       <w:r>
-        <w:lastRenderedPageBreak/>
         <w:t>Observación de procedimientos y documentación existente del sistema.</w:t>
       </w:r>
-      <w:bookmarkEnd w:id="21"/>
+      <w:bookmarkEnd w:id="22"/>
     </w:p>
     <w:p/>
     <w:tbl>
@@ -10962,7 +10975,6 @@
                 <w:color w:val="595959"/>
                 <w:lang w:val="es-ES" w:eastAsia="es-ES"/>
               </w:rPr>
-              <w:lastRenderedPageBreak/>
               <w:drawing>
                 <wp:anchor distT="0" distB="0" distL="114300" distR="114300" simplePos="0" relativeHeight="251668480" behindDoc="0" locked="0" layoutInCell="1" allowOverlap="1" wp14:anchorId="7266DC68" wp14:editId="6F227039">
                   <wp:simplePos x="0" y="0"/>
@@ -11301,7 +11313,11 @@
               <w:cnfStyle w:val="000000100000" w:firstRow="0" w:lastRow="0" w:firstColumn="0" w:lastColumn="0" w:oddVBand="0" w:evenVBand="0" w:oddHBand="1" w:evenHBand="0" w:firstRowFirstColumn="0" w:firstRowLastColumn="0" w:lastRowFirstColumn="0" w:lastRowLastColumn="0"/>
             </w:pPr>
             <w:r>
-              <w:t>MANUAL DE PROCEDIMIENTOS</w:t>
+              <w:t xml:space="preserve">MANUAL DE </w:t>
+            </w:r>
+            <w:r>
+              <w:lastRenderedPageBreak/>
+              <w:t>PROCEDIMIENTOS</w:t>
             </w:r>
           </w:p>
         </w:tc>
@@ -11913,7 +11929,7 @@
           <w:lang w:val="es-ES"/>
         </w:rPr>
       </w:pPr>
-      <w:bookmarkStart w:id="22" w:name="_Toc515736630"/>
+      <w:bookmarkStart w:id="23" w:name="_Toc515736630"/>
       <w:r>
         <w:rPr>
           <w:lang w:val="es-ES"/>
@@ -11921,7 +11937,7 @@
         <w:lastRenderedPageBreak/>
         <w:t>Metodología de desarrollo del software</w:t>
       </w:r>
-      <w:bookmarkEnd w:id="22"/>
+      <w:bookmarkEnd w:id="23"/>
     </w:p>
     <w:p>
       <w:pPr>
@@ -12014,8 +12030,6 @@
           </wp:inline>
         </w:drawing>
       </w:r>
-      <w:bookmarkStart w:id="23" w:name="_GoBack"/>
-      <w:bookmarkEnd w:id="23"/>
     </w:p>
     <w:p>
       <w:pPr>
@@ -12552,6 +12566,7 @@
           <w:noProof/>
           <w:lang w:val="es-ES" w:eastAsia="es-ES"/>
         </w:rPr>
+        <w:lastRenderedPageBreak/>
         <w:drawing>
           <wp:inline distT="0" distB="0" distL="0" distR="0">
             <wp:extent cx="4053840" cy="3032760"/>
@@ -12855,7 +12870,6 @@
       </w:pPr>
       <w:bookmarkStart w:id="30" w:name="_Toc515736637"/>
       <w:r>
-        <w:lastRenderedPageBreak/>
         <w:t>Tabla Lote</w:t>
       </w:r>
       <w:bookmarkEnd w:id="30"/>
@@ -14416,6 +14430,7 @@
           </w:tcPr>
           <w:p>
             <w:r>
+              <w:lastRenderedPageBreak/>
               <w:t>Número de carcasa</w:t>
             </w:r>
           </w:p>
@@ -14583,7 +14598,6 @@
           </w:tcPr>
           <w:p>
             <w:r>
-              <w:lastRenderedPageBreak/>
               <w:t>Estado</w:t>
             </w:r>
           </w:p>
@@ -15563,6 +15577,7 @@
       </w:pPr>
       <w:bookmarkStart w:id="34" w:name="_Toc515736641"/>
       <w:r>
+        <w:lastRenderedPageBreak/>
         <w:t>Tabla Proveedores</w:t>
       </w:r>
       <w:bookmarkEnd w:id="34"/>
@@ -15789,7 +15804,6 @@
           </w:tcPr>
           <w:p>
             <w:r>
-              <w:lastRenderedPageBreak/>
               <w:t>Nombre</w:t>
             </w:r>
           </w:p>
@@ -17798,7 +17812,6 @@
           <w:p>
             <w:proofErr w:type="spellStart"/>
             <w:r>
-              <w:lastRenderedPageBreak/>
               <w:t>Telefono</w:t>
             </w:r>
             <w:proofErr w:type="spellEnd"/>
@@ -19887,11 +19900,7 @@
           </w:tcPr>
           <w:p>
             <w:r>
-              <w:t xml:space="preserve">Compañía </w:t>
-            </w:r>
-            <w:r>
-              <w:lastRenderedPageBreak/>
-              <w:t>telefónica</w:t>
+              <w:t>Compañía telefónica</w:t>
             </w:r>
           </w:p>
         </w:tc>
@@ -19907,7 +19916,6 @@
               <w:cnfStyle w:val="000000100000" w:firstRow="0" w:lastRow="0" w:firstColumn="0" w:lastColumn="0" w:oddVBand="0" w:evenVBand="0" w:oddHBand="1" w:evenHBand="0" w:firstRowFirstColumn="0" w:firstRowLastColumn="0" w:lastRowFirstColumn="0" w:lastRowLastColumn="0"/>
             </w:pPr>
             <w:r>
-              <w:lastRenderedPageBreak/>
               <w:t>Operador telefónico del SIM</w:t>
             </w:r>
           </w:p>
@@ -19979,7 +19987,6 @@
           </w:tcPr>
           <w:p>
             <w:r>
-              <w:lastRenderedPageBreak/>
               <w:t>Plan de datos</w:t>
             </w:r>
           </w:p>
@@ -20680,6 +20687,7 @@
       </w:pPr>
       <w:bookmarkStart w:id="41" w:name="_Toc515736648"/>
       <w:r>
+        <w:lastRenderedPageBreak/>
         <w:t>Introducción al diseño de Sis</w:t>
       </w:r>
       <w:r>
@@ -20737,7 +20745,6 @@
           <w:noProof/>
           <w:lang w:val="es-ES" w:eastAsia="es-ES"/>
         </w:rPr>
-        <w:lastRenderedPageBreak/>
         <w:drawing>
           <wp:inline distT="0" distB="0" distL="0" distR="0">
             <wp:extent cx="6096000" cy="4535055"/>
@@ -20866,7 +20873,6 @@
           <w:noProof/>
           <w:lang w:val="es-ES" w:eastAsia="es-ES"/>
         </w:rPr>
-        <w:lastRenderedPageBreak/>
         <w:drawing>
           <wp:inline distT="0" distB="0" distL="0" distR="0">
             <wp:extent cx="5612130" cy="4209415"/>
@@ -21014,7 +21020,6 @@
       </w:pPr>
       <w:bookmarkStart w:id="44" w:name="_Toc515736651"/>
       <w:r>
-        <w:lastRenderedPageBreak/>
         <w:t>Herramientas CASE</w:t>
       </w:r>
       <w:bookmarkEnd w:id="44"/>
@@ -21276,7 +21281,7 @@
             <w:noProof/>
             <w:lang w:val="es-ES"/>
           </w:rPr>
-          <w:t>29</w:t>
+          <w:t>5</w:t>
         </w:r>
         <w:r>
           <w:fldChar w:fldCharType="end"/>
@@ -27714,7 +27719,7 @@
   <a:extraClrSchemeLst/>
   <a:extLst>
     <a:ext uri="{05A4C25C-085E-4340-85A3-A5531E510DB2}">
-      <thm15:themeFamily xmlns:thm15="http://schemas.microsoft.com/office/thememl/2012/main" xmlns="" name="Office Theme" id="{62F939B6-93AF-4DB8-9C6B-D6C7DFDC589F}" vid="{4A3C46E8-61CC-4603-A589-7422A47A8E4A}"/>
+      <thm15:themeFamily xmlns="" xmlns:thm15="http://schemas.microsoft.com/office/thememl/2012/main" name="Office Theme" id="{62F939B6-93AF-4DB8-9C6B-D6C7DFDC589F}" vid="{4A3C46E8-61CC-4603-A589-7422A47A8E4A}"/>
     </a:ext>
   </a:extLst>
 </a:theme>
@@ -27725,7 +27730,7 @@
 </file>
 
 <file path=customXml/itemProps1.xml><?xml version="1.0" encoding="utf-8"?>
-<ds:datastoreItem xmlns:ds="http://schemas.openxmlformats.org/officeDocument/2006/customXml" ds:itemID="{0D17289B-8012-499F-B859-7648DF531657}">
+<ds:datastoreItem xmlns:ds="http://schemas.openxmlformats.org/officeDocument/2006/customXml" ds:itemID="{28E44053-CA22-48F1-8276-EDACBA447E45}">
   <ds:schemaRefs>
     <ds:schemaRef ds:uri="http://schemas.openxmlformats.org/officeDocument/2006/bibliography"/>
   </ds:schemaRefs>

</xml_diff>